<commit_message>
Created Derevianko-task project, made program to pass test suite test-cases
</commit_message>
<xml_diff>
--- a/lab09/TestSuite/TS_9_4.docx
+++ b/lab09/TestSuite/TS_9_4.docx
@@ -55,47 +55,13 @@
                 <w:szCs w:val="28"/>
               </w:rPr>
             </w:pPr>
-            <w:proofErr w:type="spellStart"/>
-            <w:r>
-              <w:rPr>
-                <w:sz w:val="28"/>
-                <w:szCs w:val="28"/>
-              </w:rPr>
-              <w:t>Test</w:t>
-            </w:r>
-            <w:proofErr w:type="spellEnd"/>
-            <w:r>
-              <w:rPr>
-                <w:sz w:val="28"/>
-                <w:szCs w:val="28"/>
-              </w:rPr>
-              <w:t xml:space="preserve"> </w:t>
-            </w:r>
-            <w:proofErr w:type="spellStart"/>
-            <w:r>
-              <w:rPr>
-                <w:sz w:val="28"/>
-                <w:szCs w:val="28"/>
-              </w:rPr>
-              <w:t>Suite</w:t>
-            </w:r>
-            <w:proofErr w:type="spellEnd"/>
-            <w:r>
-              <w:rPr>
-                <w:sz w:val="28"/>
-                <w:szCs w:val="28"/>
-              </w:rPr>
-              <w:t xml:space="preserve"> </w:t>
-            </w:r>
-            <w:proofErr w:type="spellStart"/>
-            <w:r>
-              <w:rPr>
-                <w:sz w:val="28"/>
-                <w:szCs w:val="28"/>
-              </w:rPr>
-              <w:t>Description</w:t>
-            </w:r>
-            <w:proofErr w:type="spellEnd"/>
+            <w:r>
+              <w:rPr>
+                <w:sz w:val="28"/>
+                <w:szCs w:val="28"/>
+              </w:rPr>
+              <w:t>Test Suite Description</w:t>
+            </w:r>
           </w:p>
         </w:tc>
         <w:tc>
@@ -168,23 +134,7 @@
                 <w:sz w:val="28"/>
                 <w:szCs w:val="28"/>
               </w:rPr>
-              <w:t xml:space="preserve">Назва </w:t>
-            </w:r>
-            <w:proofErr w:type="spellStart"/>
-            <w:r>
-              <w:rPr>
-                <w:sz w:val="28"/>
-                <w:szCs w:val="28"/>
-              </w:rPr>
-              <w:t>проекта</w:t>
-            </w:r>
-            <w:proofErr w:type="spellEnd"/>
-            <w:r>
-              <w:rPr>
-                <w:sz w:val="28"/>
-                <w:szCs w:val="28"/>
-              </w:rPr>
-              <w:t xml:space="preserve"> / ПЗ</w:t>
+              <w:t>Назва проекта / ПЗ</w:t>
             </w:r>
           </w:p>
           <w:p>
@@ -195,47 +145,13 @@
                 <w:szCs w:val="28"/>
               </w:rPr>
             </w:pPr>
-            <w:proofErr w:type="spellStart"/>
-            <w:r>
-              <w:rPr>
-                <w:sz w:val="28"/>
-                <w:szCs w:val="28"/>
-              </w:rPr>
-              <w:t>Name</w:t>
-            </w:r>
-            <w:proofErr w:type="spellEnd"/>
-            <w:r>
-              <w:rPr>
-                <w:sz w:val="28"/>
-                <w:szCs w:val="28"/>
-              </w:rPr>
-              <w:t xml:space="preserve"> </w:t>
-            </w:r>
-            <w:proofErr w:type="spellStart"/>
-            <w:r>
-              <w:rPr>
-                <w:sz w:val="28"/>
-                <w:szCs w:val="28"/>
-              </w:rPr>
-              <w:t>of</w:t>
-            </w:r>
-            <w:proofErr w:type="spellEnd"/>
-            <w:r>
-              <w:rPr>
-                <w:sz w:val="28"/>
-                <w:szCs w:val="28"/>
-              </w:rPr>
-              <w:t xml:space="preserve"> Project / </w:t>
-            </w:r>
-            <w:proofErr w:type="spellStart"/>
-            <w:r>
-              <w:rPr>
-                <w:sz w:val="28"/>
-                <w:szCs w:val="28"/>
-              </w:rPr>
-              <w:t>Software</w:t>
-            </w:r>
-            <w:proofErr w:type="spellEnd"/>
+            <w:r>
+              <w:rPr>
+                <w:sz w:val="28"/>
+                <w:szCs w:val="28"/>
+              </w:rPr>
+              <w:t>Name of Project / Software</w:t>
+            </w:r>
           </w:p>
         </w:tc>
         <w:tc>
@@ -294,47 +210,13 @@
                 <w:szCs w:val="28"/>
               </w:rPr>
             </w:pPr>
-            <w:proofErr w:type="spellStart"/>
-            <w:r>
-              <w:rPr>
-                <w:sz w:val="28"/>
-                <w:szCs w:val="28"/>
-              </w:rPr>
-              <w:t>Level</w:t>
-            </w:r>
-            <w:proofErr w:type="spellEnd"/>
-            <w:r>
-              <w:rPr>
-                <w:sz w:val="28"/>
-                <w:szCs w:val="28"/>
-              </w:rPr>
-              <w:t xml:space="preserve"> </w:t>
-            </w:r>
-            <w:proofErr w:type="spellStart"/>
-            <w:r>
-              <w:rPr>
-                <w:sz w:val="28"/>
-                <w:szCs w:val="28"/>
-              </w:rPr>
-              <w:t>of</w:t>
-            </w:r>
-            <w:proofErr w:type="spellEnd"/>
-            <w:r>
-              <w:rPr>
-                <w:sz w:val="28"/>
-                <w:szCs w:val="28"/>
-              </w:rPr>
-              <w:t xml:space="preserve"> </w:t>
-            </w:r>
-            <w:proofErr w:type="spellStart"/>
-            <w:r>
-              <w:rPr>
-                <w:sz w:val="28"/>
-                <w:szCs w:val="28"/>
-              </w:rPr>
-              <w:t>Testing</w:t>
-            </w:r>
-            <w:proofErr w:type="spellEnd"/>
+            <w:r>
+              <w:rPr>
+                <w:sz w:val="28"/>
+                <w:szCs w:val="28"/>
+              </w:rPr>
+              <w:t>Level of Testing</w:t>
+            </w:r>
           </w:p>
         </w:tc>
         <w:tc>
@@ -355,33 +237,8 @@
                 <w:sz w:val="28"/>
                 <w:szCs w:val="28"/>
               </w:rPr>
-              <w:t xml:space="preserve">системний  /  </w:t>
-            </w:r>
-            <w:proofErr w:type="spellStart"/>
-            <w:r>
-              <w:rPr>
-                <w:sz w:val="28"/>
-                <w:szCs w:val="28"/>
-              </w:rPr>
-              <w:t>System</w:t>
-            </w:r>
-            <w:proofErr w:type="spellEnd"/>
-            <w:r>
-              <w:rPr>
-                <w:sz w:val="28"/>
-                <w:szCs w:val="28"/>
-              </w:rPr>
-              <w:t xml:space="preserve"> </w:t>
-            </w:r>
-            <w:proofErr w:type="spellStart"/>
-            <w:r>
-              <w:rPr>
-                <w:sz w:val="28"/>
-                <w:szCs w:val="28"/>
-              </w:rPr>
-              <w:t>Testing</w:t>
-            </w:r>
-            <w:proofErr w:type="spellEnd"/>
+              <w:t>системний  /  System Testing</w:t>
+            </w:r>
           </w:p>
         </w:tc>
       </w:tr>
@@ -407,23 +264,7 @@
                 <w:sz w:val="28"/>
                 <w:szCs w:val="28"/>
               </w:rPr>
-              <w:t>Автор тест-</w:t>
-            </w:r>
-            <w:proofErr w:type="spellStart"/>
-            <w:r>
-              <w:rPr>
-                <w:sz w:val="28"/>
-                <w:szCs w:val="28"/>
-              </w:rPr>
-              <w:t>сьюта</w:t>
-            </w:r>
-            <w:proofErr w:type="spellEnd"/>
-            <w:r>
-              <w:rPr>
-                <w:sz w:val="28"/>
-                <w:szCs w:val="28"/>
-              </w:rPr>
-              <w:t xml:space="preserve"> </w:t>
+              <w:t xml:space="preserve">Автор тест-сьюта </w:t>
             </w:r>
           </w:p>
           <w:p>
@@ -434,47 +275,13 @@
                 <w:szCs w:val="28"/>
               </w:rPr>
             </w:pPr>
-            <w:proofErr w:type="spellStart"/>
-            <w:r>
-              <w:rPr>
-                <w:sz w:val="28"/>
-                <w:szCs w:val="28"/>
-              </w:rPr>
-              <w:t>Test</w:t>
-            </w:r>
-            <w:proofErr w:type="spellEnd"/>
-            <w:r>
-              <w:rPr>
-                <w:sz w:val="28"/>
-                <w:szCs w:val="28"/>
-              </w:rPr>
-              <w:t xml:space="preserve"> </w:t>
-            </w:r>
-            <w:proofErr w:type="spellStart"/>
-            <w:r>
-              <w:rPr>
-                <w:sz w:val="28"/>
-                <w:szCs w:val="28"/>
-              </w:rPr>
-              <w:t>Suite</w:t>
-            </w:r>
-            <w:proofErr w:type="spellEnd"/>
-            <w:r>
-              <w:rPr>
-                <w:sz w:val="28"/>
-                <w:szCs w:val="28"/>
-              </w:rPr>
-              <w:t xml:space="preserve"> </w:t>
-            </w:r>
-            <w:proofErr w:type="spellStart"/>
-            <w:r>
-              <w:rPr>
-                <w:sz w:val="28"/>
-                <w:szCs w:val="28"/>
-              </w:rPr>
-              <w:t>Author</w:t>
-            </w:r>
-            <w:proofErr w:type="spellEnd"/>
+            <w:r>
+              <w:rPr>
+                <w:sz w:val="28"/>
+                <w:szCs w:val="28"/>
+              </w:rPr>
+              <w:t>Test Suite Author</w:t>
+            </w:r>
           </w:p>
         </w:tc>
         <w:tc>
@@ -533,7 +340,6 @@
                 <w:szCs w:val="28"/>
               </w:rPr>
             </w:pPr>
-            <w:proofErr w:type="spellStart"/>
             <w:r>
               <w:rPr>
                 <w:sz w:val="28"/>
@@ -541,7 +347,6 @@
               </w:rPr>
               <w:t>Implementer</w:t>
             </w:r>
-            <w:proofErr w:type="spellEnd"/>
           </w:p>
         </w:tc>
         <w:tc>
@@ -634,39 +439,7 @@
                 <w:sz w:val="28"/>
                 <w:szCs w:val="28"/>
               </w:rPr>
-              <w:t xml:space="preserve">Ід-р тест-кейса / </w:t>
-            </w:r>
-            <w:proofErr w:type="spellStart"/>
-            <w:r>
-              <w:rPr>
-                <w:sz w:val="28"/>
-                <w:szCs w:val="28"/>
-              </w:rPr>
-              <w:t>Test</w:t>
-            </w:r>
-            <w:proofErr w:type="spellEnd"/>
-            <w:r>
-              <w:rPr>
-                <w:sz w:val="28"/>
-                <w:szCs w:val="28"/>
-              </w:rPr>
-              <w:t xml:space="preserve"> </w:t>
-            </w:r>
-            <w:proofErr w:type="spellStart"/>
-            <w:r>
-              <w:rPr>
-                <w:sz w:val="28"/>
-                <w:szCs w:val="28"/>
-              </w:rPr>
-              <w:t>Case</w:t>
-            </w:r>
-            <w:proofErr w:type="spellEnd"/>
-            <w:r>
-              <w:rPr>
-                <w:sz w:val="28"/>
-                <w:szCs w:val="28"/>
-              </w:rPr>
-              <w:t xml:space="preserve"> ID</w:t>
+              <w:t>Ід-р тест-кейса / Test Case ID</w:t>
             </w:r>
           </w:p>
         </w:tc>
@@ -704,47 +477,13 @@
                 <w:szCs w:val="28"/>
               </w:rPr>
             </w:pPr>
-            <w:proofErr w:type="spellStart"/>
-            <w:r>
-              <w:rPr>
-                <w:sz w:val="28"/>
-                <w:szCs w:val="28"/>
-              </w:rPr>
-              <w:t>Action</w:t>
-            </w:r>
-            <w:proofErr w:type="spellEnd"/>
-            <w:r>
-              <w:rPr>
-                <w:sz w:val="28"/>
-                <w:szCs w:val="28"/>
-              </w:rPr>
-              <w:t xml:space="preserve"> (</w:t>
-            </w:r>
-            <w:proofErr w:type="spellStart"/>
-            <w:r>
-              <w:rPr>
-                <w:sz w:val="28"/>
-                <w:szCs w:val="28"/>
-              </w:rPr>
-              <w:t>Test</w:t>
-            </w:r>
-            <w:proofErr w:type="spellEnd"/>
-            <w:r>
-              <w:rPr>
-                <w:sz w:val="28"/>
-                <w:szCs w:val="28"/>
-              </w:rPr>
-              <w:t xml:space="preserve"> </w:t>
-            </w:r>
-            <w:proofErr w:type="spellStart"/>
-            <w:r>
-              <w:rPr>
-                <w:sz w:val="28"/>
-                <w:szCs w:val="28"/>
-              </w:rPr>
-              <w:t>Step</w:t>
-            </w:r>
-            <w:proofErr w:type="spellEnd"/>
+            <w:r>
+              <w:rPr>
+                <w:sz w:val="28"/>
+                <w:szCs w:val="28"/>
+              </w:rPr>
+              <w:t>Action (Test Step</w:t>
+            </w:r>
             <w:r>
               <w:rPr>
                 <w:sz w:val="28"/>
@@ -810,31 +549,13 @@
                 <w:szCs w:val="28"/>
               </w:rPr>
             </w:pPr>
-            <w:proofErr w:type="spellStart"/>
-            <w:r>
-              <w:rPr>
-                <w:sz w:val="28"/>
-                <w:szCs w:val="28"/>
-              </w:rPr>
-              <w:t>Expected</w:t>
-            </w:r>
-            <w:proofErr w:type="spellEnd"/>
-            <w:r>
-              <w:rPr>
-                <w:sz w:val="28"/>
-                <w:szCs w:val="28"/>
-              </w:rPr>
-              <w:t xml:space="preserve"> </w:t>
-            </w:r>
-            <w:proofErr w:type="spellStart"/>
-            <w:r>
-              <w:rPr>
-                <w:sz w:val="28"/>
-                <w:szCs w:val="28"/>
-              </w:rPr>
-              <w:t>Result</w:t>
-            </w:r>
-            <w:proofErr w:type="spellEnd"/>
+            <w:r>
+              <w:rPr>
+                <w:sz w:val="28"/>
+                <w:szCs w:val="28"/>
+              </w:rPr>
+              <w:t>Expected Result</w:t>
+            </w:r>
           </w:p>
         </w:tc>
         <w:tc>
@@ -869,31 +590,13 @@
                 <w:szCs w:val="28"/>
               </w:rPr>
             </w:pPr>
-            <w:proofErr w:type="spellStart"/>
-            <w:r>
-              <w:rPr>
-                <w:sz w:val="28"/>
-                <w:szCs w:val="28"/>
-              </w:rPr>
-              <w:t>Test</w:t>
-            </w:r>
-            <w:proofErr w:type="spellEnd"/>
-            <w:r>
-              <w:rPr>
-                <w:sz w:val="28"/>
-                <w:szCs w:val="28"/>
-              </w:rPr>
-              <w:t xml:space="preserve"> </w:t>
-            </w:r>
-            <w:proofErr w:type="spellStart"/>
-            <w:r>
-              <w:rPr>
-                <w:sz w:val="28"/>
-                <w:szCs w:val="28"/>
-              </w:rPr>
-              <w:t>Result</w:t>
-            </w:r>
-            <w:proofErr w:type="spellEnd"/>
+            <w:r>
+              <w:rPr>
+                <w:sz w:val="28"/>
+                <w:szCs w:val="28"/>
+              </w:rPr>
+              <w:t>Test Result</w:t>
+            </w:r>
           </w:p>
         </w:tc>
       </w:tr>
@@ -1048,23 +751,7 @@
                 <w:sz w:val="28"/>
                 <w:szCs w:val="28"/>
               </w:rPr>
-              <w:t xml:space="preserve">для виклику </w:t>
-            </w:r>
-            <w:proofErr w:type="spellStart"/>
-            <w:r>
-              <w:rPr>
-                <w:sz w:val="28"/>
-                <w:szCs w:val="28"/>
-              </w:rPr>
-              <w:t>функціїї</w:t>
-            </w:r>
-            <w:proofErr w:type="spellEnd"/>
-            <w:r>
-              <w:rPr>
-                <w:sz w:val="28"/>
-                <w:szCs w:val="28"/>
-              </w:rPr>
-              <w:t xml:space="preserve"> до задачі 9.1,</w:t>
+              <w:t>для виклику функціїї до задачі 9.1,</w:t>
             </w:r>
             <w:r>
               <w:rPr>
@@ -1142,11 +829,21 @@
           </w:tcPr>
           <w:p>
             <w:pPr>
-              <w:rPr>
-                <w:sz w:val="28"/>
-                <w:szCs w:val="28"/>
-              </w:rPr>
-            </w:pPr>
+              <w:jc w:val="center"/>
+              <w:rPr>
+                <w:sz w:val="28"/>
+                <w:szCs w:val="28"/>
+                <w:lang w:val="en-GB"/>
+              </w:rPr>
+            </w:pPr>
+            <w:r>
+              <w:rPr>
+                <w:sz w:val="28"/>
+                <w:szCs w:val="28"/>
+                <w:lang w:val="en-GB"/>
+              </w:rPr>
+              <w:t>passed</w:t>
+            </w:r>
           </w:p>
         </w:tc>
       </w:tr>
@@ -1444,16 +1141,16 @@
               <w:rPr>
                 <w:sz w:val="28"/>
                 <w:szCs w:val="28"/>
-                <w:lang w:val="en-GB"/>
-              </w:rPr>
-            </w:pPr>
-            <w:r>
-              <w:rPr>
-                <w:sz w:val="28"/>
-                <w:szCs w:val="28"/>
-                <w:lang w:val="en-GB"/>
-              </w:rPr>
-              <w:t>u</w:t>
+                <w:lang w:val="ru-RU"/>
+              </w:rPr>
+            </w:pPr>
+            <w:r>
+              <w:rPr>
+                <w:sz w:val="28"/>
+                <w:szCs w:val="28"/>
+                <w:lang w:val="en-GB"/>
+              </w:rPr>
+              <w:t>t</w:t>
             </w:r>
           </w:p>
           <w:p>
@@ -1596,21 +1293,6 @@
                 <w:lang w:val="en-GB"/>
               </w:rPr>
               <w:t>w</w:t>
-            </w:r>
-          </w:p>
-          <w:p>
-            <w:pPr>
-              <w:rPr>
-                <w:sz w:val="28"/>
-                <w:szCs w:val="28"/>
-              </w:rPr>
-            </w:pPr>
-            <w:r>
-              <w:rPr>
-                <w:sz w:val="28"/>
-                <w:szCs w:val="28"/>
-              </w:rPr>
-              <w:t>Кінець</w:t>
             </w:r>
           </w:p>
         </w:tc>
@@ -1622,11 +1304,22 @@
           </w:tcPr>
           <w:p>
             <w:pPr>
-              <w:rPr>
-                <w:sz w:val="28"/>
-                <w:szCs w:val="28"/>
-              </w:rPr>
-            </w:pPr>
+              <w:jc w:val="center"/>
+              <w:rPr>
+                <w:sz w:val="28"/>
+                <w:szCs w:val="28"/>
+                <w:lang w:val="en-GB"/>
+              </w:rPr>
+            </w:pPr>
+            <w:r>
+              <w:rPr>
+                <w:sz w:val="28"/>
+                <w:szCs w:val="28"/>
+                <w:lang w:val="en-GB"/>
+              </w:rPr>
+              <w:lastRenderedPageBreak/>
+              <w:t>passed</w:t>
+            </w:r>
           </w:p>
         </w:tc>
       </w:tr>
@@ -1750,7 +1443,6 @@
               </w:rPr>
               <w:t xml:space="preserve">Увести </w:t>
             </w:r>
-            <w:proofErr w:type="spellStart"/>
             <w:r>
               <w:rPr>
                 <w:sz w:val="28"/>
@@ -1759,7 +1451,6 @@
               </w:rPr>
               <w:t>i</w:t>
             </w:r>
-            <w:proofErr w:type="spellEnd"/>
           </w:p>
         </w:tc>
         <w:tc>
@@ -2085,7 +1776,6 @@
                 <w:lang w:val="en-GB"/>
               </w:rPr>
             </w:pPr>
-            <w:proofErr w:type="spellStart"/>
             <w:r>
               <w:rPr>
                 <w:sz w:val="28"/>
@@ -2093,22 +1783,6 @@
                 <w:lang w:val="en-GB"/>
               </w:rPr>
               <w:t>i</w:t>
-            </w:r>
-            <w:proofErr w:type="spellEnd"/>
-          </w:p>
-          <w:p>
-            <w:pPr>
-              <w:rPr>
-                <w:sz w:val="28"/>
-                <w:szCs w:val="28"/>
-              </w:rPr>
-            </w:pPr>
-            <w:r>
-              <w:rPr>
-                <w:sz w:val="28"/>
-                <w:szCs w:val="28"/>
-              </w:rPr>
-              <w:t>Кінець</w:t>
             </w:r>
           </w:p>
         </w:tc>
@@ -2120,11 +1794,21 @@
           </w:tcPr>
           <w:p>
             <w:pPr>
-              <w:rPr>
-                <w:sz w:val="28"/>
-                <w:szCs w:val="28"/>
-              </w:rPr>
-            </w:pPr>
+              <w:jc w:val="center"/>
+              <w:rPr>
+                <w:sz w:val="28"/>
+                <w:szCs w:val="28"/>
+                <w:lang w:val="en-GB"/>
+              </w:rPr>
+            </w:pPr>
+            <w:r>
+              <w:rPr>
+                <w:sz w:val="28"/>
+                <w:szCs w:val="28"/>
+                <w:lang w:val="en-GB"/>
+              </w:rPr>
+              <w:t>passed</w:t>
+            </w:r>
           </w:p>
         </w:tc>
       </w:tr>
@@ -2348,23 +2032,7 @@
                 <w:sz w:val="28"/>
                 <w:szCs w:val="28"/>
               </w:rPr>
-              <w:t xml:space="preserve">для виклику </w:t>
-            </w:r>
-            <w:proofErr w:type="spellStart"/>
-            <w:r>
-              <w:rPr>
-                <w:sz w:val="28"/>
-                <w:szCs w:val="28"/>
-              </w:rPr>
-              <w:t>функціїї</w:t>
-            </w:r>
-            <w:proofErr w:type="spellEnd"/>
-            <w:r>
-              <w:rPr>
-                <w:sz w:val="28"/>
-                <w:szCs w:val="28"/>
-              </w:rPr>
-              <w:t xml:space="preserve"> до задачі 9.1,</w:t>
+              <w:t>для виклику функціїї до задачі 9.1,</w:t>
             </w:r>
             <w:r>
               <w:rPr>
@@ -2676,23 +2344,7 @@
                 <w:sz w:val="28"/>
                 <w:szCs w:val="28"/>
               </w:rPr>
-              <w:t xml:space="preserve">для виклику </w:t>
-            </w:r>
-            <w:proofErr w:type="spellStart"/>
-            <w:r>
-              <w:rPr>
-                <w:sz w:val="28"/>
-                <w:szCs w:val="28"/>
-              </w:rPr>
-              <w:t>функціїї</w:t>
-            </w:r>
-            <w:proofErr w:type="spellEnd"/>
-            <w:r>
-              <w:rPr>
-                <w:sz w:val="28"/>
-                <w:szCs w:val="28"/>
-              </w:rPr>
-              <w:t xml:space="preserve"> до задачі 9.1,</w:t>
+              <w:t>для виклику функціїї до задачі 9.1,</w:t>
             </w:r>
             <w:r>
               <w:rPr>
@@ -2721,7 +2373,7 @@
                 <w:sz w:val="28"/>
                 <w:szCs w:val="28"/>
               </w:rPr>
-              <w:t xml:space="preserve"> – для </w:t>
+              <w:t xml:space="preserve"> – для виклику функції до </w:t>
             </w:r>
             <w:r>
               <w:rPr>
@@ -2729,7 +2381,7 @@
                 <w:szCs w:val="28"/>
               </w:rPr>
               <w:lastRenderedPageBreak/>
-              <w:t>виклику функції до задачі 9.2 або</w:t>
+              <w:t>задачі 9.2 або</w:t>
             </w:r>
             <w:r>
               <w:rPr>
@@ -2768,8 +2420,6 @@
                 <w:szCs w:val="28"/>
               </w:rPr>
             </w:pPr>
-            <w:bookmarkStart w:id="0" w:name="_GoBack"/>
-            <w:bookmarkEnd w:id="0"/>
           </w:p>
         </w:tc>
         <w:tc>
@@ -2780,11 +2430,22 @@
           </w:tcPr>
           <w:p>
             <w:pPr>
-              <w:rPr>
-                <w:sz w:val="28"/>
-                <w:szCs w:val="28"/>
-              </w:rPr>
-            </w:pPr>
+              <w:jc w:val="center"/>
+              <w:rPr>
+                <w:sz w:val="28"/>
+                <w:szCs w:val="28"/>
+                <w:lang w:val="en-GB"/>
+              </w:rPr>
+            </w:pPr>
+            <w:r>
+              <w:rPr>
+                <w:sz w:val="28"/>
+                <w:szCs w:val="28"/>
+                <w:lang w:val="en-GB"/>
+              </w:rPr>
+              <w:lastRenderedPageBreak/>
+              <w:t>passed</w:t>
+            </w:r>
           </w:p>
         </w:tc>
       </w:tr>
@@ -3028,23 +2689,7 @@
                 <w:sz w:val="28"/>
                 <w:szCs w:val="28"/>
               </w:rPr>
-              <w:t xml:space="preserve">для виклику </w:t>
-            </w:r>
-            <w:proofErr w:type="spellStart"/>
-            <w:r>
-              <w:rPr>
-                <w:sz w:val="28"/>
-                <w:szCs w:val="28"/>
-              </w:rPr>
-              <w:t>функціїї</w:t>
-            </w:r>
-            <w:proofErr w:type="spellEnd"/>
-            <w:r>
-              <w:rPr>
-                <w:sz w:val="28"/>
-                <w:szCs w:val="28"/>
-              </w:rPr>
-              <w:t xml:space="preserve"> до задачі 9.1,</w:t>
+              <w:t>для виклику функціїї до задачі 9.1,</w:t>
             </w:r>
             <w:r>
               <w:rPr>
@@ -3158,21 +2803,12 @@
                 <w:szCs w:val="28"/>
               </w:rPr>
             </w:pPr>
-            <w:proofErr w:type="spellStart"/>
-            <w:r>
-              <w:rPr>
-                <w:sz w:val="28"/>
-                <w:szCs w:val="28"/>
-              </w:rPr>
-              <w:t>Уведiть</w:t>
-            </w:r>
-            <w:proofErr w:type="spellEnd"/>
-            <w:r>
-              <w:rPr>
-                <w:sz w:val="28"/>
-                <w:szCs w:val="28"/>
-              </w:rPr>
-              <w:t xml:space="preserve"> y: </w:t>
+            <w:r>
+              <w:rPr>
+                <w:sz w:val="28"/>
+                <w:szCs w:val="28"/>
+              </w:rPr>
+              <w:t xml:space="preserve">Уведiть y: </w:t>
             </w:r>
           </w:p>
           <w:p>
@@ -3197,21 +2833,12 @@
                 <w:szCs w:val="28"/>
               </w:rPr>
             </w:pPr>
-            <w:proofErr w:type="spellStart"/>
-            <w:r>
-              <w:rPr>
-                <w:sz w:val="28"/>
-                <w:szCs w:val="28"/>
-              </w:rPr>
-              <w:t>Уведiть</w:t>
-            </w:r>
-            <w:proofErr w:type="spellEnd"/>
-            <w:r>
-              <w:rPr>
-                <w:sz w:val="28"/>
-                <w:szCs w:val="28"/>
-              </w:rPr>
-              <w:t xml:space="preserve"> z: </w:t>
+            <w:r>
+              <w:rPr>
+                <w:sz w:val="28"/>
+                <w:szCs w:val="28"/>
+              </w:rPr>
+              <w:t xml:space="preserve">Уведiть z: </w:t>
             </w:r>
           </w:p>
           <w:p>
@@ -3249,7 +2876,7 @@
                 <w:sz w:val="28"/>
                 <w:szCs w:val="28"/>
               </w:rPr>
-              <w:t>4.15810</w:t>
+              <w:t>4.1581</w:t>
             </w:r>
           </w:p>
           <w:p>
@@ -3340,11 +2967,21 @@
           </w:tcPr>
           <w:p>
             <w:pPr>
-              <w:rPr>
-                <w:sz w:val="28"/>
-                <w:szCs w:val="28"/>
-              </w:rPr>
-            </w:pPr>
+              <w:jc w:val="center"/>
+              <w:rPr>
+                <w:sz w:val="28"/>
+                <w:szCs w:val="28"/>
+                <w:lang w:val="en-GB"/>
+              </w:rPr>
+            </w:pPr>
+            <w:r>
+              <w:rPr>
+                <w:sz w:val="28"/>
+                <w:szCs w:val="28"/>
+                <w:lang w:val="en-GB"/>
+              </w:rPr>
+              <w:t>passed</w:t>
+            </w:r>
           </w:p>
         </w:tc>
       </w:tr>
@@ -3527,23 +3164,7 @@
                 <w:sz w:val="28"/>
                 <w:szCs w:val="28"/>
               </w:rPr>
-              <w:t xml:space="preserve">для виклику </w:t>
-            </w:r>
-            <w:proofErr w:type="spellStart"/>
-            <w:r>
-              <w:rPr>
-                <w:sz w:val="28"/>
-                <w:szCs w:val="28"/>
-              </w:rPr>
-              <w:t>функціїї</w:t>
-            </w:r>
-            <w:proofErr w:type="spellEnd"/>
-            <w:r>
-              <w:rPr>
-                <w:sz w:val="28"/>
-                <w:szCs w:val="28"/>
-              </w:rPr>
-              <w:t xml:space="preserve"> до задачі 9.1,</w:t>
+              <w:t>для виклику функціїї до задачі 9.1,</w:t>
             </w:r>
             <w:r>
               <w:rPr>
@@ -3609,7 +3230,6 @@
               <w:rPr>
                 <w:sz w:val="28"/>
                 <w:szCs w:val="28"/>
-                <w:lang w:val="en-GB"/>
               </w:rPr>
             </w:pPr>
             <w:r>
@@ -3633,9 +3253,22 @@
                 <w:sz w:val="28"/>
                 <w:szCs w:val="28"/>
               </w:rPr>
-              <w:t xml:space="preserve">Не правильний </w:t>
-            </w:r>
-            <w:proofErr w:type="spellStart"/>
+              <w:t xml:space="preserve">Не </w:t>
+            </w:r>
+            <w:r>
+              <w:rPr>
+                <w:sz w:val="28"/>
+                <w:szCs w:val="28"/>
+              </w:rPr>
+              <w:t>вірний</w:t>
+            </w:r>
+            <w:r>
+              <w:rPr>
+                <w:sz w:val="28"/>
+                <w:szCs w:val="28"/>
+              </w:rPr>
+              <w:t xml:space="preserve"> </w:t>
+            </w:r>
             <w:r>
               <w:rPr>
                 <w:sz w:val="28"/>
@@ -3643,7 +3276,6 @@
               </w:rPr>
               <w:t>ввод</w:t>
             </w:r>
-            <w:proofErr w:type="spellEnd"/>
           </w:p>
           <w:p>
             <w:pPr>
@@ -3738,23 +3370,7 @@
                 <w:sz w:val="28"/>
                 <w:szCs w:val="28"/>
               </w:rPr>
-              <w:t xml:space="preserve">для виклику </w:t>
-            </w:r>
-            <w:proofErr w:type="spellStart"/>
-            <w:r>
-              <w:rPr>
-                <w:sz w:val="28"/>
-                <w:szCs w:val="28"/>
-              </w:rPr>
-              <w:t>функціїї</w:t>
-            </w:r>
-            <w:proofErr w:type="spellEnd"/>
-            <w:r>
-              <w:rPr>
-                <w:sz w:val="28"/>
-                <w:szCs w:val="28"/>
-              </w:rPr>
-              <w:t xml:space="preserve"> до задачі 9.1,</w:t>
+              <w:t>для виклику функціїї до задачі 9.1,</w:t>
             </w:r>
             <w:r>
               <w:rPr>
@@ -3832,11 +3448,23 @@
           </w:tcPr>
           <w:p>
             <w:pPr>
-              <w:rPr>
-                <w:sz w:val="28"/>
-                <w:szCs w:val="28"/>
-              </w:rPr>
-            </w:pPr>
+              <w:jc w:val="center"/>
+              <w:rPr>
+                <w:sz w:val="28"/>
+                <w:szCs w:val="28"/>
+                <w:lang w:val="en-GB"/>
+              </w:rPr>
+            </w:pPr>
+            <w:r>
+              <w:rPr>
+                <w:sz w:val="28"/>
+                <w:szCs w:val="28"/>
+                <w:lang w:val="en-GB"/>
+              </w:rPr>
+              <w:t>passed</w:t>
+            </w:r>
+            <w:bookmarkStart w:id="0" w:name="_GoBack"/>
+            <w:bookmarkEnd w:id="0"/>
           </w:p>
         </w:tc>
       </w:tr>
@@ -4553,7 +4181,6 @@
                               <w:lang w:val="en-US"/>
                             </w:rPr>
                           </w:pPr>
-                          <w:proofErr w:type="spellStart"/>
                           <w:r>
                             <w:rPr>
                               <w:rFonts w:ascii="Courier New" w:hAnsi="Courier New" w:cs="Courier New"/>
@@ -4561,17 +4188,7 @@
                               <w:sz w:val="20"/>
                               <w:szCs w:val="20"/>
                             </w:rPr>
-                            <w:t>Artifact</w:t>
-                          </w:r>
-                          <w:proofErr w:type="spellEnd"/>
-                          <w:r>
-                            <w:rPr>
-                              <w:rFonts w:ascii="Courier New" w:hAnsi="Courier New" w:cs="Courier New"/>
-                              <w:color w:val="333333"/>
-                              <w:sz w:val="20"/>
-                              <w:szCs w:val="20"/>
-                            </w:rPr>
-                            <w:t xml:space="preserve">: </w:t>
+                            <w:t xml:space="preserve">Artifact: </w:t>
                           </w:r>
                           <w:r>
                             <w:rPr>
@@ -4583,7 +4200,6 @@
                             </w:rPr>
                             <w:tab/>
                           </w:r>
-                          <w:proofErr w:type="spellStart"/>
                           <w:r>
                             <w:rPr>
                               <w:rFonts w:ascii="Courier New" w:hAnsi="Courier New" w:cs="Courier New"/>
@@ -4591,29 +4207,8 @@
                               <w:sz w:val="20"/>
                               <w:szCs w:val="20"/>
                             </w:rPr>
-                            <w:t>Test</w:t>
+                            <w:t>Test Suite</w:t>
                           </w:r>
-                          <w:proofErr w:type="spellEnd"/>
-                          <w:r>
-                            <w:rPr>
-                              <w:rFonts w:ascii="Courier New" w:hAnsi="Courier New" w:cs="Courier New"/>
-                              <w:color w:val="333333"/>
-                              <w:sz w:val="20"/>
-                              <w:szCs w:val="20"/>
-                            </w:rPr>
-                            <w:t xml:space="preserve"> </w:t>
-                          </w:r>
-                          <w:proofErr w:type="spellStart"/>
-                          <w:r>
-                            <w:rPr>
-                              <w:rFonts w:ascii="Courier New" w:hAnsi="Courier New" w:cs="Courier New"/>
-                              <w:color w:val="333333"/>
-                              <w:sz w:val="20"/>
-                              <w:szCs w:val="20"/>
-                            </w:rPr>
-                            <w:t>Suite</w:t>
-                          </w:r>
-                          <w:proofErr w:type="spellEnd"/>
                         </w:p>
                         <w:p>
                           <w:pPr>
@@ -4749,7 +4344,6 @@
                         <w:lang w:val="en-US"/>
                       </w:rPr>
                     </w:pPr>
-                    <w:proofErr w:type="spellStart"/>
                     <w:r>
                       <w:rPr>
                         <w:rFonts w:ascii="Courier New" w:hAnsi="Courier New" w:cs="Courier New"/>
@@ -4757,17 +4351,7 @@
                         <w:sz w:val="20"/>
                         <w:szCs w:val="20"/>
                       </w:rPr>
-                      <w:t>Artifact</w:t>
-                    </w:r>
-                    <w:proofErr w:type="spellEnd"/>
-                    <w:r>
-                      <w:rPr>
-                        <w:rFonts w:ascii="Courier New" w:hAnsi="Courier New" w:cs="Courier New"/>
-                        <w:color w:val="333333"/>
-                        <w:sz w:val="20"/>
-                        <w:szCs w:val="20"/>
-                      </w:rPr>
-                      <w:t xml:space="preserve">: </w:t>
+                      <w:t xml:space="preserve">Artifact: </w:t>
                     </w:r>
                     <w:r>
                       <w:rPr>
@@ -4779,7 +4363,6 @@
                       </w:rPr>
                       <w:tab/>
                     </w:r>
-                    <w:proofErr w:type="spellStart"/>
                     <w:r>
                       <w:rPr>
                         <w:rFonts w:ascii="Courier New" w:hAnsi="Courier New" w:cs="Courier New"/>
@@ -4787,29 +4370,8 @@
                         <w:sz w:val="20"/>
                         <w:szCs w:val="20"/>
                       </w:rPr>
-                      <w:t>Test</w:t>
+                      <w:t>Test Suite</w:t>
                     </w:r>
-                    <w:proofErr w:type="spellEnd"/>
-                    <w:r>
-                      <w:rPr>
-                        <w:rFonts w:ascii="Courier New" w:hAnsi="Courier New" w:cs="Courier New"/>
-                        <w:color w:val="333333"/>
-                        <w:sz w:val="20"/>
-                        <w:szCs w:val="20"/>
-                      </w:rPr>
-                      <w:t xml:space="preserve"> </w:t>
-                    </w:r>
-                    <w:proofErr w:type="spellStart"/>
-                    <w:r>
-                      <w:rPr>
-                        <w:rFonts w:ascii="Courier New" w:hAnsi="Courier New" w:cs="Courier New"/>
-                        <w:color w:val="333333"/>
-                        <w:sz w:val="20"/>
-                        <w:szCs w:val="20"/>
-                      </w:rPr>
-                      <w:t>Suite</w:t>
-                    </w:r>
-                    <w:proofErr w:type="spellEnd"/>
                   </w:p>
                   <w:p>
                     <w:pPr>

</xml_diff>